<commit_message>
Modify outro; remove messages
</commit_message>
<xml_diff>
--- a/README.docx
+++ b/README.docx
@@ -2467,17 +2467,6 @@
       </w:pPr>
       <w:r>
         <w:rPr>
-          <w:rStyle w:val="VerbatimChar"/>
-        </w:rPr>
-        <w:t xml:space="preserve">## Adding missing grouping variables: `sample_id`</w:t>
-      </w:r>
-    </w:p>
-    <w:p>
-      <w:pPr>
-        <w:pStyle w:val="SourceCode"/>
-      </w:pPr>
-      <w:r>
-        <w:rPr>
           <w:rStyle w:val="NormalTok"/>
         </w:rPr>
         <w:t xml:space="preserve">pls_carbon</w:t>
@@ -2760,7 +2749,7 @@
         <w:t xml:space="preserve"> </w:t>
       </w:r>
       <w:r>
-        <w:t xml:space="preserve">uses some of its functionality. It would be great to further develop streamlining packages which are good at doing single things. It would also be fantastic to co-develop a new set of programs that automatically tune spectral machine learning pipelines. Complex problems require targeted learning. For example, one could create a custom graph learner using mlr3 and a preprocessing wrapper targeted to spectral analysis, in connection with a proper database system. If you have ideas, just send me an email or interact via github.</w:t>
+        <w:t xml:space="preserve">uses some of its functionality. Complex problems and professional spectroscopy applications require transfer learning and spectral feature engineering pipelines that tune automatically. If you have ideas to collaborate and develop new frameworks, just send me an email or interact via github.</w:t>
       </w:r>
     </w:p>
     <w:sectPr/>

</xml_diff>

<commit_message>
Model with only reference samples
</commit_message>
<xml_diff>
--- a/README.docx
+++ b/README.docx
@@ -709,7 +709,7 @@
       <w:r>
         <w:drawing>
           <wp:inline>
-            <wp:extent cx="5334000" cy="4183703"/>
+            <wp:extent cx="5334000" cy="4161558"/>
             <wp:effectExtent b="0" l="0" r="0" t="0"/>
             <wp:docPr descr="" title="" id="1" name="Picture"/>
             <a:graphic>
@@ -730,7 +730,7 @@
                   <pic:spPr bwMode="auto">
                     <a:xfrm>
                       <a:off x="0" y="0"/>
-                      <a:ext cx="5334000" cy="4183703"/>
+                      <a:ext cx="5334000" cy="4161558"/>
                     </a:xfrm>
                     <a:prstGeom prst="rect">
                       <a:avLst/>

</xml_diff>

<commit_message>
Final model and estimation of prediction samples
</commit_message>
<xml_diff>
--- a/README.docx
+++ b/README.docx
@@ -2180,6 +2180,72 @@
       </w:r>
       <w:r>
         <w:rPr>
+          <w:rStyle w:val="NormalTok"/>
+        </w:rPr>
+        <w:t xml:space="preserve">spc_ref &lt;-</w:t>
+      </w:r>
+      <w:r>
+        <w:rPr>
+          <w:rStyle w:val="StringTok"/>
+        </w:rPr>
+        <w:t xml:space="preserve"> </w:t>
+      </w:r>
+      <w:r>
+        <w:rPr>
+          <w:rStyle w:val="NormalTok"/>
+        </w:rPr>
+        <w:t xml:space="preserve">spc_tbl_selection</w:t>
+      </w:r>
+      <w:r>
+        <w:rPr>
+          <w:rStyle w:val="OperatorTok"/>
+        </w:rPr>
+        <w:t xml:space="preserve">$</w:t>
+      </w:r>
+      <w:r>
+        <w:rPr>
+          <w:rStyle w:val="NormalTok"/>
+        </w:rPr>
+        <w:t xml:space="preserve">spc_ref</w:t>
+      </w:r>
+      <w:r>
+        <w:br w:type="textWrapping"/>
+      </w:r>
+      <w:r>
+        <w:rPr>
+          <w:rStyle w:val="NormalTok"/>
+        </w:rPr>
+        <w:t xml:space="preserve">spc_pred &lt;-</w:t>
+      </w:r>
+      <w:r>
+        <w:rPr>
+          <w:rStyle w:val="StringTok"/>
+        </w:rPr>
+        <w:t xml:space="preserve"> </w:t>
+      </w:r>
+      <w:r>
+        <w:rPr>
+          <w:rStyle w:val="NormalTok"/>
+        </w:rPr>
+        <w:t xml:space="preserve">spc_tbl_selection</w:t>
+      </w:r>
+      <w:r>
+        <w:rPr>
+          <w:rStyle w:val="OperatorTok"/>
+        </w:rPr>
+        <w:t xml:space="preserve">$</w:t>
+      </w:r>
+      <w:r>
+        <w:rPr>
+          <w:rStyle w:val="NormalTok"/>
+        </w:rPr>
+        <w:t xml:space="preserve">spc_pred</w:t>
+      </w:r>
+      <w:r>
+        <w:br w:type="textWrapping"/>
+      </w:r>
+      <w:r>
+        <w:rPr>
           <w:rStyle w:val="CommentTok"/>
         </w:rPr>
         <w:t xml:space="preserve"># PCA biplot</w:t>
@@ -2290,6 +2356,15 @@
         <w:t xml:space="preserve">(</w:t>
       </w:r>
       <w:r>
+        <w:br w:type="textWrapping"/>
+      </w:r>
+      <w:r>
+        <w:rPr>
+          <w:rStyle w:val="NormalTok"/>
+        </w:rPr>
+        <w:t xml:space="preserve">  </w:t>
+      </w:r>
+      <w:r>
         <w:rPr>
           <w:rStyle w:val="DataTypeTok"/>
         </w:rPr>
@@ -2299,7 +2374,70 @@
         <w:rPr>
           <w:rStyle w:val="NormalTok"/>
         </w:rPr>
-        <w:t xml:space="preserve"> spc_refdata, </w:t>
+        <w:t xml:space="preserve"> spc_refdata </w:t>
+      </w:r>
+      <w:r>
+        <w:rPr>
+          <w:rStyle w:val="OperatorTok"/>
+        </w:rPr>
+        <w:t xml:space="preserve">%&gt;%</w:t>
+      </w:r>
+      <w:r>
+        <w:rPr>
+          <w:rStyle w:val="StringTok"/>
+        </w:rPr>
+        <w:t xml:space="preserve"> </w:t>
+      </w:r>
+      <w:r>
+        <w:rPr>
+          <w:rStyle w:val="KeywordTok"/>
+        </w:rPr>
+        <w:t xml:space="preserve">filter</w:t>
+      </w:r>
+      <w:r>
+        <w:rPr>
+          <w:rStyle w:val="NormalTok"/>
+        </w:rPr>
+        <w:t xml:space="preserve">(sample_id </w:t>
+      </w:r>
+      <w:r>
+        <w:rPr>
+          <w:rStyle w:val="OperatorTok"/>
+        </w:rPr>
+        <w:t xml:space="preserve">%in%</w:t>
+      </w:r>
+      <w:r>
+        <w:rPr>
+          <w:rStyle w:val="StringTok"/>
+        </w:rPr>
+        <w:t xml:space="preserve"> </w:t>
+      </w:r>
+      <w:r>
+        <w:rPr>
+          <w:rStyle w:val="NormalTok"/>
+        </w:rPr>
+        <w:t xml:space="preserve">spc_ref</w:t>
+      </w:r>
+      <w:r>
+        <w:rPr>
+          <w:rStyle w:val="OperatorTok"/>
+        </w:rPr>
+        <w:t xml:space="preserve">$</w:t>
+      </w:r>
+      <w:r>
+        <w:rPr>
+          <w:rStyle w:val="NormalTok"/>
+        </w:rPr>
+        <w:t xml:space="preserve">sample_id), </w:t>
+      </w:r>
+      <w:r>
+        <w:br w:type="textWrapping"/>
+      </w:r>
+      <w:r>
+        <w:rPr>
+          <w:rStyle w:val="NormalTok"/>
+        </w:rPr>
+        <w:t xml:space="preserve">  </w:t>
       </w:r>
       <w:r>
         <w:rPr>
@@ -2311,16 +2449,7 @@
         <w:rPr>
           <w:rStyle w:val="NormalTok"/>
         </w:rPr>
-        <w:t xml:space="preserve"> C,</w:t>
-      </w:r>
-      <w:r>
-        <w:br w:type="textWrapping"/>
-      </w:r>
-      <w:r>
-        <w:rPr>
-          <w:rStyle w:val="NormalTok"/>
-        </w:rPr>
-        <w:t xml:space="preserve">  </w:t>
+        <w:t xml:space="preserve"> C, </w:t>
       </w:r>
       <w:r>
         <w:rPr>
@@ -2611,7 +2740,7 @@
       <w:r>
         <w:drawing>
           <wp:inline>
-            <wp:extent cx="2772075" cy="1973178"/>
+            <wp:extent cx="4620126" cy="3320715"/>
             <wp:effectExtent b="0" l="0" r="0" t="0"/>
             <wp:docPr descr="" title="" id="1" name="Picture"/>
             <a:graphic>
@@ -2632,7 +2761,7 @@
                   <pic:spPr bwMode="auto">
                     <a:xfrm>
                       <a:off x="0" y="0"/>
-                      <a:ext cx="2772075" cy="1973178"/>
+                      <a:ext cx="4620126" cy="3320715"/>
                     </a:xfrm>
                     <a:prstGeom prst="rect">
                       <a:avLst/>
@@ -2649,6 +2778,450 @@
             </a:graphic>
           </wp:inline>
         </w:drawing>
+      </w:r>
+    </w:p>
+    <w:p>
+      <w:pPr>
+        <w:pStyle w:val="BodyText"/>
+      </w:pPr>
+      <w:r>
+        <w:t xml:space="preserve">What remains is the estimation of total C for the model prediction samples (component 5.ii) based on the model trained above (component 5.i) and the assessment thereof.</w:t>
+      </w:r>
+    </w:p>
+    <w:p>
+      <w:pPr>
+        <w:pStyle w:val="SourceCode"/>
+      </w:pPr>
+      <w:r>
+        <w:rPr>
+          <w:rStyle w:val="NormalTok"/>
+        </w:rPr>
+        <w:t xml:space="preserve">spc_ref_pred &lt;-</w:t>
+      </w:r>
+      <w:r>
+        <w:rPr>
+          <w:rStyle w:val="StringTok"/>
+        </w:rPr>
+        <w:t xml:space="preserve"> </w:t>
+      </w:r>
+      <w:r>
+        <w:rPr>
+          <w:rStyle w:val="KeywordTok"/>
+        </w:rPr>
+        <w:t xml:space="preserve">predict_from_spc</w:t>
+      </w:r>
+      <w:r>
+        <w:rPr>
+          <w:rStyle w:val="NormalTok"/>
+        </w:rPr>
+        <w:t xml:space="preserve">(</w:t>
+      </w:r>
+      <w:r>
+        <w:rPr>
+          <w:rStyle w:val="DataTypeTok"/>
+        </w:rPr>
+        <w:t xml:space="preserve">model_list =</w:t>
+      </w:r>
+      <w:r>
+        <w:rPr>
+          <w:rStyle w:val="NormalTok"/>
+        </w:rPr>
+        <w:t xml:space="preserve"> </w:t>
+      </w:r>
+      <w:r>
+        <w:rPr>
+          <w:rStyle w:val="KeywordTok"/>
+        </w:rPr>
+        <w:t xml:space="preserve">list</w:t>
+      </w:r>
+      <w:r>
+        <w:rPr>
+          <w:rStyle w:val="NormalTok"/>
+        </w:rPr>
+        <w:t xml:space="preserve">(</w:t>
+      </w:r>
+      <w:r>
+        <w:rPr>
+          <w:rStyle w:val="StringTok"/>
+        </w:rPr>
+        <w:t xml:space="preserve">"pls_carbon"</w:t>
+      </w:r>
+      <w:r>
+        <w:rPr>
+          <w:rStyle w:val="NormalTok"/>
+        </w:rPr>
+        <w:t xml:space="preserve"> =</w:t>
+      </w:r>
+      <w:r>
+        <w:rPr>
+          <w:rStyle w:val="StringTok"/>
+        </w:rPr>
+        <w:t xml:space="preserve"> </w:t>
+      </w:r>
+      <w:r>
+        <w:rPr>
+          <w:rStyle w:val="NormalTok"/>
+        </w:rPr>
+        <w:t xml:space="preserve">pls_carbon),</w:t>
+      </w:r>
+      <w:r>
+        <w:br w:type="textWrapping"/>
+      </w:r>
+      <w:r>
+        <w:rPr>
+          <w:rStyle w:val="NormalTok"/>
+        </w:rPr>
+        <w:t xml:space="preserve">  </w:t>
+      </w:r>
+      <w:r>
+        <w:rPr>
+          <w:rStyle w:val="DataTypeTok"/>
+        </w:rPr>
+        <w:t xml:space="preserve">spc_tbl =</w:t>
+      </w:r>
+      <w:r>
+        <w:rPr>
+          <w:rStyle w:val="NormalTok"/>
+        </w:rPr>
+        <w:t xml:space="preserve"> spc_pred </w:t>
+      </w:r>
+      <w:r>
+        <w:rPr>
+          <w:rStyle w:val="OperatorTok"/>
+        </w:rPr>
+        <w:t xml:space="preserve">%&gt;%</w:t>
+      </w:r>
+      <w:r>
+        <w:rPr>
+          <w:rStyle w:val="StringTok"/>
+        </w:rPr>
+        <w:t xml:space="preserve"> </w:t>
+      </w:r>
+      <w:r>
+        <w:rPr>
+          <w:rStyle w:val="KeywordTok"/>
+        </w:rPr>
+        <w:t xml:space="preserve">filter</w:t>
+      </w:r>
+      <w:r>
+        <w:rPr>
+          <w:rStyle w:val="NormalTok"/>
+        </w:rPr>
+        <w:t xml:space="preserve">(sample_id </w:t>
+      </w:r>
+      <w:r>
+        <w:rPr>
+          <w:rStyle w:val="OperatorTok"/>
+        </w:rPr>
+        <w:t xml:space="preserve">%in%</w:t>
+      </w:r>
+      <w:r>
+        <w:rPr>
+          <w:rStyle w:val="StringTok"/>
+        </w:rPr>
+        <w:t xml:space="preserve"> </w:t>
+      </w:r>
+      <w:r>
+        <w:rPr>
+          <w:rStyle w:val="NormalTok"/>
+        </w:rPr>
+        <w:t xml:space="preserve">spc_pred</w:t>
+      </w:r>
+      <w:r>
+        <w:rPr>
+          <w:rStyle w:val="OperatorTok"/>
+        </w:rPr>
+        <w:t xml:space="preserve">$</w:t>
+      </w:r>
+      <w:r>
+        <w:rPr>
+          <w:rStyle w:val="NormalTok"/>
+        </w:rPr>
+        <w:t xml:space="preserve">sample_id))</w:t>
+      </w:r>
+      <w:r>
+        <w:br w:type="textWrapping"/>
+      </w:r>
+      <w:r>
+        <w:rPr>
+          <w:rStyle w:val="CommentTok"/>
+        </w:rPr>
+        <w:t xml:space="preserve"># Assess estimation of total C on prediction samples</w:t>
+      </w:r>
+      <w:r>
+        <w:br w:type="textWrapping"/>
+      </w:r>
+      <w:r>
+        <w:rPr>
+          <w:rStyle w:val="KeywordTok"/>
+        </w:rPr>
+        <w:t xml:space="preserve">assess_multimodels</w:t>
+      </w:r>
+      <w:r>
+        <w:rPr>
+          <w:rStyle w:val="NormalTok"/>
+        </w:rPr>
+        <w:t xml:space="preserve">(</w:t>
+      </w:r>
+      <w:r>
+        <w:br w:type="textWrapping"/>
+      </w:r>
+      <w:r>
+        <w:rPr>
+          <w:rStyle w:val="NormalTok"/>
+        </w:rPr>
+        <w:t xml:space="preserve">  </w:t>
+      </w:r>
+      <w:r>
+        <w:rPr>
+          <w:rStyle w:val="DataTypeTok"/>
+        </w:rPr>
+        <w:t xml:space="preserve">data =</w:t>
+      </w:r>
+      <w:r>
+        <w:rPr>
+          <w:rStyle w:val="NormalTok"/>
+        </w:rPr>
+        <w:t xml:space="preserve"> spc_ref_pred </w:t>
+      </w:r>
+      <w:r>
+        <w:rPr>
+          <w:rStyle w:val="OperatorTok"/>
+        </w:rPr>
+        <w:t xml:space="preserve">%&gt;%</w:t>
+      </w:r>
+      <w:r>
+        <w:rPr>
+          <w:rStyle w:val="StringTok"/>
+        </w:rPr>
+        <w:t xml:space="preserve"> </w:t>
+      </w:r>
+      <w:r>
+        <w:rPr>
+          <w:rStyle w:val="KeywordTok"/>
+        </w:rPr>
+        <w:t xml:space="preserve">inner_join</w:t>
+      </w:r>
+      <w:r>
+        <w:rPr>
+          <w:rStyle w:val="NormalTok"/>
+        </w:rPr>
+        <w:t xml:space="preserve">(spc_refdata </w:t>
+      </w:r>
+      <w:r>
+        <w:rPr>
+          <w:rStyle w:val="OperatorTok"/>
+        </w:rPr>
+        <w:t xml:space="preserve">%&gt;%</w:t>
+      </w:r>
+      <w:r>
+        <w:rPr>
+          <w:rStyle w:val="StringTok"/>
+        </w:rPr>
+        <w:t xml:space="preserve"> </w:t>
+      </w:r>
+      <w:r>
+        <w:rPr>
+          <w:rStyle w:val="KeywordTok"/>
+        </w:rPr>
+        <w:t xml:space="preserve">select</w:t>
+      </w:r>
+      <w:r>
+        <w:rPr>
+          <w:rStyle w:val="NormalTok"/>
+        </w:rPr>
+        <w:t xml:space="preserve">(sample_id, C)),</w:t>
+      </w:r>
+      <w:r>
+        <w:br w:type="textWrapping"/>
+      </w:r>
+      <w:r>
+        <w:rPr>
+          <w:rStyle w:val="NormalTok"/>
+        </w:rPr>
+        <w:t xml:space="preserve">  </w:t>
+      </w:r>
+      <w:r>
+        <w:rPr>
+          <w:rStyle w:val="DataTypeTok"/>
+        </w:rPr>
+        <w:t xml:space="preserve">C =</w:t>
+      </w:r>
+      <w:r>
+        <w:rPr>
+          <w:rStyle w:val="NormalTok"/>
+        </w:rPr>
+        <w:t xml:space="preserve"> </w:t>
+      </w:r>
+      <w:r>
+        <w:rPr>
+          <w:rStyle w:val="KeywordTok"/>
+        </w:rPr>
+        <w:t xml:space="preserve">vars</w:t>
+      </w:r>
+      <w:r>
+        <w:rPr>
+          <w:rStyle w:val="NormalTok"/>
+        </w:rPr>
+        <w:t xml:space="preserve">(</w:t>
+      </w:r>
+      <w:r>
+        <w:rPr>
+          <w:rStyle w:val="DataTypeTok"/>
+        </w:rPr>
+        <w:t xml:space="preserve">o =</w:t>
+      </w:r>
+      <w:r>
+        <w:rPr>
+          <w:rStyle w:val="NormalTok"/>
+        </w:rPr>
+        <w:t xml:space="preserve"> </w:t>
+      </w:r>
+      <w:r>
+        <w:rPr>
+          <w:rStyle w:val="StringTok"/>
+        </w:rPr>
+        <w:t xml:space="preserve">"C"</w:t>
+      </w:r>
+      <w:r>
+        <w:rPr>
+          <w:rStyle w:val="NormalTok"/>
+        </w:rPr>
+        <w:t xml:space="preserve">, </w:t>
+      </w:r>
+      <w:r>
+        <w:rPr>
+          <w:rStyle w:val="DataTypeTok"/>
+        </w:rPr>
+        <w:t xml:space="preserve">p =</w:t>
+      </w:r>
+      <w:r>
+        <w:rPr>
+          <w:rStyle w:val="NormalTok"/>
+        </w:rPr>
+        <w:t xml:space="preserve"> </w:t>
+      </w:r>
+      <w:r>
+        <w:rPr>
+          <w:rStyle w:val="StringTok"/>
+        </w:rPr>
+        <w:t xml:space="preserve">"pls_carbon"</w:t>
+      </w:r>
+      <w:r>
+        <w:rPr>
+          <w:rStyle w:val="NormalTok"/>
+        </w:rPr>
+        <w:t xml:space="preserve">), </w:t>
+      </w:r>
+      <w:r>
+        <w:rPr>
+          <w:rStyle w:val="DataTypeTok"/>
+        </w:rPr>
+        <w:t xml:space="preserve">.metrics =</w:t>
+      </w:r>
+      <w:r>
+        <w:rPr>
+          <w:rStyle w:val="NormalTok"/>
+        </w:rPr>
+        <w:t xml:space="preserve"> </w:t>
+      </w:r>
+      <w:r>
+        <w:rPr>
+          <w:rStyle w:val="KeywordTok"/>
+        </w:rPr>
+        <w:t xml:space="preserve">c</w:t>
+      </w:r>
+      <w:r>
+        <w:rPr>
+          <w:rStyle w:val="NormalTok"/>
+        </w:rPr>
+        <w:t xml:space="preserve">(</w:t>
+      </w:r>
+      <w:r>
+        <w:rPr>
+          <w:rStyle w:val="StringTok"/>
+        </w:rPr>
+        <w:t xml:space="preserve">"simplerspec"</w:t>
+      </w:r>
+      <w:r>
+        <w:rPr>
+          <w:rStyle w:val="NormalTok"/>
+        </w:rPr>
+        <w:t xml:space="preserve">))</w:t>
+      </w:r>
+    </w:p>
+    <w:p>
+      <w:pPr>
+        <w:pStyle w:val="SourceCode"/>
+      </w:pPr>
+      <w:r>
+        <w:rPr>
+          <w:rStyle w:val="VerbatimChar"/>
+        </w:rPr>
+        <w:t xml:space="preserve">## # A tibble: 1 x 27</w:t>
+      </w:r>
+      <w:r>
+        <w:br w:type="textWrapping"/>
+      </w:r>
+      <w:r>
+        <w:rPr>
+          <w:rStyle w:val="VerbatimChar"/>
+        </w:rPr>
+        <w:t xml:space="preserve">##   model     n   min   max  mean median  sdev    cv skewness_b1 kurtosis</w:t>
+      </w:r>
+      <w:r>
+        <w:br w:type="textWrapping"/>
+      </w:r>
+      <w:r>
+        <w:rPr>
+          <w:rStyle w:val="VerbatimChar"/>
+        </w:rPr>
+        <w:t xml:space="preserve">##   &lt;chr&gt; &lt;int&gt; &lt;dbl&gt; &lt;dbl&gt; &lt;dbl&gt;  &lt;dbl&gt; &lt;dbl&gt; &lt;dbl&gt;       &lt;dbl&gt;    &lt;dbl&gt;</w:t>
+      </w:r>
+      <w:r>
+        <w:br w:type="textWrapping"/>
+      </w:r>
+      <w:r>
+        <w:rPr>
+          <w:rStyle w:val="VerbatimChar"/>
+        </w:rPr>
+        <w:t xml:space="preserve">## 1 C        47     1  24.7  9.86   7.75  6.18 0.626       0.990  -0.0845</w:t>
+      </w:r>
+      <w:r>
+        <w:br w:type="textWrapping"/>
+      </w:r>
+      <w:r>
+        <w:rPr>
+          <w:rStyle w:val="VerbatimChar"/>
+        </w:rPr>
+        <w:t xml:space="preserve">## # … with 17 more variables: rmse &lt;dbl&gt;, mse &lt;dbl&gt;, me &lt;dbl&gt;, bias &lt;dbl&gt;,</w:t>
+      </w:r>
+      <w:r>
+        <w:br w:type="textWrapping"/>
+      </w:r>
+      <w:r>
+        <w:rPr>
+          <w:rStyle w:val="VerbatimChar"/>
+        </w:rPr>
+        <w:t xml:space="preserve">## #   msv &lt;dbl&gt;, sde &lt;dbl&gt;, mae &lt;dbl&gt;, r2 &lt;dbl&gt;, b &lt;dbl&gt;, rpd &lt;dbl&gt;,</w:t>
+      </w:r>
+      <w:r>
+        <w:br w:type="textWrapping"/>
+      </w:r>
+      <w:r>
+        <w:rPr>
+          <w:rStyle w:val="VerbatimChar"/>
+        </w:rPr>
+        <w:t xml:space="preserve">## #   rpiq &lt;dbl&gt;, SB &lt;dbl&gt;, NU &lt;dbl&gt;, LC &lt;dbl&gt;, SB_prop &lt;dbl&gt;,</w:t>
+      </w:r>
+      <w:r>
+        <w:br w:type="textWrapping"/>
+      </w:r>
+      <w:r>
+        <w:rPr>
+          <w:rStyle w:val="VerbatimChar"/>
+        </w:rPr>
+        <w:t xml:space="preserve">## #   NU_prop &lt;dbl&gt;, LC_prop &lt;dbl&gt;</w:t>
       </w:r>
     </w:p>
     <w:p>

</xml_diff>